<commit_message>
More exploratory analysis Corrected bad equation in excel sheet
</commit_message>
<xml_diff>
--- a/Proposal.docx
+++ b/Proposal.docx
@@ -252,6 +252,712 @@
       </w:r>
     </w:p>
     <w:p/>
+    <w:p>
+      <w:pPr>
+        <w:rPr>
+          <w:sz w:val="28"/>
+          <w:szCs w:val="28"/>
+        </w:rPr>
+      </w:pPr>
+    </w:p>
+    <w:p>
+      <w:pPr>
+        <w:rPr>
+          <w:sz w:val="28"/>
+          <w:szCs w:val="28"/>
+        </w:rPr>
+      </w:pPr>
+    </w:p>
+    <w:p>
+      <w:pPr>
+        <w:rPr>
+          <w:sz w:val="28"/>
+          <w:szCs w:val="28"/>
+        </w:rPr>
+      </w:pPr>
+    </w:p>
+    <w:p>
+      <w:pPr>
+        <w:rPr>
+          <w:sz w:val="28"/>
+          <w:szCs w:val="28"/>
+        </w:rPr>
+      </w:pPr>
+    </w:p>
+    <w:p>
+      <w:pPr>
+        <w:rPr>
+          <w:sz w:val="28"/>
+          <w:szCs w:val="28"/>
+        </w:rPr>
+      </w:pPr>
+    </w:p>
+    <w:p>
+      <w:pPr>
+        <w:rPr>
+          <w:sz w:val="28"/>
+          <w:szCs w:val="28"/>
+        </w:rPr>
+      </w:pPr>
+    </w:p>
+    <w:p>
+      <w:pPr>
+        <w:rPr>
+          <w:sz w:val="28"/>
+          <w:szCs w:val="28"/>
+        </w:rPr>
+      </w:pPr>
+    </w:p>
+    <w:p>
+      <w:pPr>
+        <w:rPr>
+          <w:sz w:val="28"/>
+          <w:szCs w:val="28"/>
+        </w:rPr>
+      </w:pPr>
+    </w:p>
+    <w:p>
+      <w:pPr>
+        <w:rPr>
+          <w:sz w:val="28"/>
+          <w:szCs w:val="28"/>
+        </w:rPr>
+      </w:pPr>
+    </w:p>
+    <w:p>
+      <w:pPr>
+        <w:rPr>
+          <w:sz w:val="28"/>
+          <w:szCs w:val="28"/>
+        </w:rPr>
+      </w:pPr>
+    </w:p>
+    <w:p>
+      <w:pPr>
+        <w:rPr>
+          <w:sz w:val="28"/>
+          <w:szCs w:val="28"/>
+        </w:rPr>
+      </w:pPr>
+    </w:p>
+    <w:p>
+      <w:pPr>
+        <w:rPr>
+          <w:sz w:val="28"/>
+          <w:szCs w:val="28"/>
+        </w:rPr>
+      </w:pPr>
+      <w:r>
+        <w:rPr>
+          <w:sz w:val="28"/>
+          <w:szCs w:val="28"/>
+        </w:rPr>
+        <w:lastRenderedPageBreak/>
+        <w:t>Notes:</w:t>
+      </w:r>
+    </w:p>
+    <w:p>
+      <w:pPr>
+        <w:rPr>
+          <w:sz w:val="28"/>
+          <w:szCs w:val="28"/>
+        </w:rPr>
+      </w:pPr>
+    </w:p>
+    <w:p>
+      <w:pPr>
+        <w:rPr>
+          <w:sz w:val="28"/>
+          <w:szCs w:val="28"/>
+        </w:rPr>
+      </w:pPr>
+      <w:r>
+        <w:rPr>
+          <w:sz w:val="28"/>
+          <w:szCs w:val="28"/>
+        </w:rPr>
+        <w:t xml:space="preserve">Questions: </w:t>
+      </w:r>
+    </w:p>
+    <w:p>
+      <w:pPr>
+        <w:rPr>
+          <w:sz w:val="28"/>
+          <w:szCs w:val="28"/>
+        </w:rPr>
+      </w:pPr>
+    </w:p>
+    <w:p>
+      <w:pPr>
+        <w:rPr>
+          <w:b/>
+          <w:bCs/>
+          <w:sz w:val="28"/>
+          <w:szCs w:val="28"/>
+        </w:rPr>
+      </w:pPr>
+      <w:r>
+        <w:rPr>
+          <w:b/>
+          <w:bCs/>
+          <w:sz w:val="28"/>
+          <w:szCs w:val="28"/>
+        </w:rPr>
+        <w:t>Is personality type related to turnout success?</w:t>
+      </w:r>
+    </w:p>
+    <w:p>
+      <w:pPr>
+        <w:rPr>
+          <w:b/>
+          <w:bCs/>
+          <w:sz w:val="28"/>
+          <w:szCs w:val="28"/>
+        </w:rPr>
+      </w:pPr>
+    </w:p>
+    <w:p>
+      <w:pPr>
+        <w:rPr>
+          <w:b/>
+          <w:bCs/>
+          <w:sz w:val="28"/>
+          <w:szCs w:val="28"/>
+        </w:rPr>
+      </w:pPr>
+      <w:r>
+        <w:rPr>
+          <w:b/>
+          <w:bCs/>
+          <w:sz w:val="28"/>
+          <w:szCs w:val="28"/>
+        </w:rPr>
+        <w:t>How d</w:t>
+      </w:r>
+      <w:r>
+        <w:rPr>
+          <w:b/>
+          <w:bCs/>
+          <w:sz w:val="28"/>
+          <w:szCs w:val="28"/>
+        </w:rPr>
+        <w:t>oes</w:t>
+      </w:r>
+      <w:r>
+        <w:rPr>
+          <w:b/>
+          <w:bCs/>
+          <w:sz w:val="28"/>
+          <w:szCs w:val="28"/>
+        </w:rPr>
+        <w:t xml:space="preserve"> success in different</w:t>
+      </w:r>
+      <w:r>
+        <w:rPr>
+          <w:b/>
+          <w:bCs/>
+          <w:sz w:val="28"/>
+          <w:szCs w:val="28"/>
+        </w:rPr>
+        <w:t xml:space="preserve"> type of turnout</w:t>
+      </w:r>
+      <w:r>
+        <w:rPr>
+          <w:b/>
+          <w:bCs/>
+          <w:sz w:val="28"/>
+          <w:szCs w:val="28"/>
+        </w:rPr>
+        <w:t>s of relate to personality type?</w:t>
+      </w:r>
+    </w:p>
+    <w:p>
+      <w:pPr>
+        <w:rPr>
+          <w:b/>
+          <w:bCs/>
+          <w:sz w:val="28"/>
+          <w:szCs w:val="28"/>
+        </w:rPr>
+      </w:pPr>
+    </w:p>
+    <w:p>
+      <w:pPr>
+        <w:rPr>
+          <w:sz w:val="28"/>
+          <w:szCs w:val="28"/>
+        </w:rPr>
+      </w:pPr>
+    </w:p>
+    <w:p>
+      <w:pPr>
+        <w:rPr>
+          <w:sz w:val="28"/>
+          <w:szCs w:val="28"/>
+        </w:rPr>
+      </w:pPr>
+      <w:r>
+        <w:rPr>
+          <w:sz w:val="28"/>
+          <w:szCs w:val="28"/>
+        </w:rPr>
+        <w:t>Response variable: Overall turnout score</w:t>
+      </w:r>
+    </w:p>
+    <w:p>
+      <w:pPr>
+        <w:rPr>
+          <w:sz w:val="28"/>
+          <w:szCs w:val="28"/>
+        </w:rPr>
+      </w:pPr>
+    </w:p>
+    <w:p>
+      <w:pPr>
+        <w:rPr>
+          <w:sz w:val="28"/>
+          <w:szCs w:val="28"/>
+        </w:rPr>
+      </w:pPr>
+      <w:r>
+        <w:rPr>
+          <w:sz w:val="28"/>
+          <w:szCs w:val="28"/>
+        </w:rPr>
+        <w:t>Level one</w:t>
+      </w:r>
+      <w:r>
+        <w:rPr>
+          <w:sz w:val="28"/>
+          <w:szCs w:val="28"/>
+        </w:rPr>
+        <w:t xml:space="preserve"> observational unit</w:t>
+      </w:r>
+      <w:r>
+        <w:rPr>
+          <w:sz w:val="28"/>
+          <w:szCs w:val="28"/>
+        </w:rPr>
+        <w:t xml:space="preserve">: </w:t>
+      </w:r>
+      <w:r>
+        <w:rPr>
+          <w:sz w:val="28"/>
+          <w:szCs w:val="28"/>
+        </w:rPr>
+        <w:t>Observation number</w:t>
+      </w:r>
+    </w:p>
+    <w:p>
+      <w:pPr>
+        <w:rPr>
+          <w:sz w:val="28"/>
+          <w:szCs w:val="28"/>
+        </w:rPr>
+      </w:pPr>
+    </w:p>
+    <w:p>
+      <w:pPr>
+        <w:rPr>
+          <w:sz w:val="28"/>
+          <w:szCs w:val="28"/>
+        </w:rPr>
+      </w:pPr>
+      <w:r>
+        <w:rPr>
+          <w:sz w:val="28"/>
+          <w:szCs w:val="28"/>
+        </w:rPr>
+        <w:t>Level two observational unit: Horse</w:t>
+      </w:r>
+    </w:p>
+    <w:p>
+      <w:pPr>
+        <w:rPr>
+          <w:sz w:val="28"/>
+          <w:szCs w:val="28"/>
+        </w:rPr>
+      </w:pPr>
+    </w:p>
+    <w:p>
+      <w:pPr>
+        <w:rPr>
+          <w:sz w:val="28"/>
+          <w:szCs w:val="28"/>
+        </w:rPr>
+      </w:pPr>
+      <w:r>
+        <w:rPr>
+          <w:sz w:val="28"/>
+          <w:szCs w:val="28"/>
+        </w:rPr>
+        <w:t xml:space="preserve">Level one covariates: </w:t>
+      </w:r>
+    </w:p>
+    <w:p>
+      <w:pPr>
+        <w:rPr>
+          <w:sz w:val="28"/>
+          <w:szCs w:val="28"/>
+        </w:rPr>
+      </w:pPr>
+      <w:r>
+        <w:rPr>
+          <w:sz w:val="28"/>
+          <w:szCs w:val="28"/>
+        </w:rPr>
+        <w:tab/>
+        <w:t>Time observed</w:t>
+      </w:r>
+    </w:p>
+    <w:p>
+      <w:pPr>
+        <w:rPr>
+          <w:sz w:val="28"/>
+          <w:szCs w:val="28"/>
+        </w:rPr>
+      </w:pPr>
+      <w:r>
+        <w:rPr>
+          <w:sz w:val="28"/>
+          <w:szCs w:val="28"/>
+        </w:rPr>
+        <w:tab/>
+        <w:t>Time of day</w:t>
+      </w:r>
+    </w:p>
+    <w:p>
+      <w:pPr>
+        <w:rPr>
+          <w:sz w:val="28"/>
+          <w:szCs w:val="28"/>
+        </w:rPr>
+      </w:pPr>
+      <w:r>
+        <w:rPr>
+          <w:sz w:val="28"/>
+          <w:szCs w:val="28"/>
+        </w:rPr>
+        <w:tab/>
+        <w:t>Date</w:t>
+      </w:r>
+    </w:p>
+    <w:p>
+      <w:pPr>
+        <w:rPr>
+          <w:sz w:val="28"/>
+          <w:szCs w:val="28"/>
+        </w:rPr>
+      </w:pPr>
+      <w:r>
+        <w:rPr>
+          <w:sz w:val="28"/>
+          <w:szCs w:val="28"/>
+        </w:rPr>
+        <w:tab/>
+      </w:r>
+      <w:proofErr w:type="spellStart"/>
+      <w:r>
+        <w:rPr>
+          <w:sz w:val="28"/>
+          <w:szCs w:val="28"/>
+        </w:rPr>
+        <w:t>Flymask</w:t>
+      </w:r>
+      <w:proofErr w:type="spellEnd"/>
+    </w:p>
+    <w:p>
+      <w:pPr>
+        <w:rPr>
+          <w:sz w:val="28"/>
+          <w:szCs w:val="28"/>
+        </w:rPr>
+      </w:pPr>
+      <w:r>
+        <w:rPr>
+          <w:sz w:val="28"/>
+          <w:szCs w:val="28"/>
+        </w:rPr>
+        <w:tab/>
+        <w:t>Flysheet</w:t>
+      </w:r>
+    </w:p>
+    <w:p>
+      <w:pPr>
+        <w:rPr>
+          <w:sz w:val="28"/>
+          <w:szCs w:val="28"/>
+        </w:rPr>
+      </w:pPr>
+      <w:r>
+        <w:rPr>
+          <w:sz w:val="28"/>
+          <w:szCs w:val="28"/>
+        </w:rPr>
+        <w:tab/>
+        <w:t>Group</w:t>
+      </w:r>
+    </w:p>
+    <w:p>
+      <w:pPr>
+        <w:rPr>
+          <w:sz w:val="28"/>
+          <w:szCs w:val="28"/>
+        </w:rPr>
+      </w:pPr>
+      <w:r>
+        <w:rPr>
+          <w:sz w:val="28"/>
+          <w:szCs w:val="28"/>
+        </w:rPr>
+        <w:tab/>
+        <w:t xml:space="preserve">Type of turnout </w:t>
+      </w:r>
+    </w:p>
+    <w:p>
+      <w:pPr>
+        <w:rPr>
+          <w:sz w:val="28"/>
+          <w:szCs w:val="28"/>
+        </w:rPr>
+      </w:pPr>
+      <w:r>
+        <w:rPr>
+          <w:sz w:val="28"/>
+          <w:szCs w:val="28"/>
+        </w:rPr>
+        <w:tab/>
+        <w:t>Tail swish frequency</w:t>
+      </w:r>
+    </w:p>
+    <w:p>
+      <w:pPr>
+        <w:rPr>
+          <w:sz w:val="28"/>
+          <w:szCs w:val="28"/>
+        </w:rPr>
+      </w:pPr>
+      <w:r>
+        <w:rPr>
+          <w:sz w:val="28"/>
+          <w:szCs w:val="28"/>
+        </w:rPr>
+        <w:tab/>
+        <w:t>Minutes grazing</w:t>
+      </w:r>
+    </w:p>
+    <w:p>
+      <w:pPr>
+        <w:rPr>
+          <w:sz w:val="28"/>
+          <w:szCs w:val="28"/>
+        </w:rPr>
+      </w:pPr>
+      <w:r>
+        <w:rPr>
+          <w:sz w:val="28"/>
+          <w:szCs w:val="28"/>
+        </w:rPr>
+        <w:tab/>
+        <w:t>Minutes pacing</w:t>
+      </w:r>
+    </w:p>
+    <w:p>
+      <w:pPr>
+        <w:rPr>
+          <w:sz w:val="28"/>
+          <w:szCs w:val="28"/>
+        </w:rPr>
+      </w:pPr>
+      <w:r>
+        <w:rPr>
+          <w:sz w:val="28"/>
+          <w:szCs w:val="28"/>
+        </w:rPr>
+        <w:tab/>
+        <w:t>Dilated nostrils</w:t>
+      </w:r>
+      <w:r>
+        <w:rPr>
+          <w:sz w:val="28"/>
+          <w:szCs w:val="28"/>
+        </w:rPr>
+        <w:br/>
+      </w:r>
+      <w:r>
+        <w:rPr>
+          <w:sz w:val="28"/>
+          <w:szCs w:val="28"/>
+        </w:rPr>
+        <w:tab/>
+        <w:t>rigid body posture</w:t>
+      </w:r>
+    </w:p>
+    <w:p>
+      <w:pPr>
+        <w:rPr>
+          <w:sz w:val="28"/>
+          <w:szCs w:val="28"/>
+        </w:rPr>
+      </w:pPr>
+      <w:r>
+        <w:rPr>
+          <w:sz w:val="28"/>
+          <w:szCs w:val="28"/>
+        </w:rPr>
+        <w:tab/>
+        <w:t xml:space="preserve">Whinnies </w:t>
+      </w:r>
+    </w:p>
+    <w:p>
+      <w:pPr>
+        <w:rPr>
+          <w:sz w:val="28"/>
+          <w:szCs w:val="28"/>
+        </w:rPr>
+      </w:pPr>
+      <w:r>
+        <w:rPr>
+          <w:sz w:val="28"/>
+          <w:szCs w:val="28"/>
+        </w:rPr>
+        <w:tab/>
+        <w:t>Positive interactions</w:t>
+      </w:r>
+    </w:p>
+    <w:p>
+      <w:pPr>
+        <w:rPr>
+          <w:sz w:val="28"/>
+          <w:szCs w:val="28"/>
+        </w:rPr>
+      </w:pPr>
+      <w:r>
+        <w:rPr>
+          <w:sz w:val="28"/>
+          <w:szCs w:val="28"/>
+        </w:rPr>
+        <w:tab/>
+        <w:t>Negative interactions</w:t>
+      </w:r>
+    </w:p>
+    <w:p>
+      <w:pPr>
+        <w:rPr>
+          <w:sz w:val="28"/>
+          <w:szCs w:val="28"/>
+        </w:rPr>
+      </w:pPr>
+      <w:r>
+        <w:rPr>
+          <w:sz w:val="28"/>
+          <w:szCs w:val="28"/>
+        </w:rPr>
+        <w:tab/>
+        <w:t>Whinnies</w:t>
+      </w:r>
+    </w:p>
+    <w:p>
+      <w:pPr>
+        <w:rPr>
+          <w:sz w:val="28"/>
+          <w:szCs w:val="28"/>
+        </w:rPr>
+      </w:pPr>
+    </w:p>
+    <w:p>
+      <w:pPr>
+        <w:rPr>
+          <w:sz w:val="28"/>
+          <w:szCs w:val="28"/>
+        </w:rPr>
+      </w:pPr>
+      <w:r>
+        <w:rPr>
+          <w:sz w:val="28"/>
+          <w:szCs w:val="28"/>
+        </w:rPr>
+        <w:t>Level two covariates:</w:t>
+      </w:r>
+    </w:p>
+    <w:p>
+      <w:pPr>
+        <w:rPr>
+          <w:sz w:val="28"/>
+          <w:szCs w:val="28"/>
+        </w:rPr>
+      </w:pPr>
+      <w:r>
+        <w:rPr>
+          <w:sz w:val="28"/>
+          <w:szCs w:val="28"/>
+        </w:rPr>
+        <w:tab/>
+        <w:t>Age</w:t>
+      </w:r>
+    </w:p>
+    <w:p>
+      <w:pPr>
+        <w:rPr>
+          <w:sz w:val="28"/>
+          <w:szCs w:val="28"/>
+        </w:rPr>
+      </w:pPr>
+      <w:r>
+        <w:rPr>
+          <w:sz w:val="28"/>
+          <w:szCs w:val="28"/>
+        </w:rPr>
+        <w:tab/>
+        <w:t>Personality</w:t>
+      </w:r>
+    </w:p>
+    <w:p>
+      <w:pPr>
+        <w:rPr>
+          <w:sz w:val="28"/>
+          <w:szCs w:val="28"/>
+        </w:rPr>
+      </w:pPr>
+      <w:r>
+        <w:rPr>
+          <w:sz w:val="28"/>
+          <w:szCs w:val="28"/>
+        </w:rPr>
+        <w:tab/>
+      </w:r>
+    </w:p>
+    <w:p>
+      <w:pPr>
+        <w:rPr>
+          <w:sz w:val="28"/>
+          <w:szCs w:val="28"/>
+        </w:rPr>
+      </w:pPr>
+      <w:r>
+        <w:rPr>
+          <w:sz w:val="28"/>
+          <w:szCs w:val="28"/>
+        </w:rPr>
+        <w:lastRenderedPageBreak/>
+        <w:tab/>
+      </w:r>
+    </w:p>
+    <w:p>
+      <w:pPr>
+        <w:rPr>
+          <w:sz w:val="28"/>
+          <w:szCs w:val="28"/>
+        </w:rPr>
+      </w:pPr>
+      <w:r>
+        <w:rPr>
+          <w:sz w:val="28"/>
+          <w:szCs w:val="28"/>
+        </w:rPr>
+        <w:tab/>
+      </w:r>
+    </w:p>
     <w:sectPr>
       <w:pgSz w:w="12240" w:h="15840"/>
       <w:pgMar w:top="1440" w:right="1440" w:bottom="1440" w:left="1440" w:header="720" w:footer="720" w:gutter="0"/>

</xml_diff>